<commit_message>
La mejor prueba de concepto quasifuncional de la vida
</commit_message>
<xml_diff>
--- a/reference.docx
+++ b/reference.docx
@@ -4,7 +4,7 @@
   <w:body>
     <w:p>
       <w:pPr>
-        <w:pStyle w:val="Ttulo1"/>
+        <w:pStyle w:val="ImageCaption"/>
       </w:pPr>
       <w:bookmarkStart w:id="0" w:name="heading-1"/>
       <w:r>
@@ -158,9 +158,11 @@
           <w:numId w:val="2"/>
         </w:numPr>
       </w:pPr>
+      <w:proofErr w:type="spellStart"/>
       <w:r>
         <w:t>Enumerada</w:t>
       </w:r>
+      <w:proofErr w:type="spellEnd"/>
     </w:p>
     <w:p>
       <w:pPr>
@@ -246,8 +248,13 @@
             <w:pPr>
               <w:pStyle w:val="Compact"/>
             </w:pPr>
+            <w:proofErr w:type="spellStart"/>
             <w:r>
-              <w:t>Elemento 1</w:t>
+              <w:t>Elemento</w:t>
+            </w:r>
+            <w:proofErr w:type="spellEnd"/>
+            <w:r>
+              <w:t xml:space="preserve"> 1</w:t>
             </w:r>
           </w:p>
         </w:tc>
@@ -283,12 +290,42 @@
       <w:pPr>
         <w:pStyle w:val="SourceCode"/>
       </w:pPr>
+      <w:proofErr w:type="spellStart"/>
       <w:r>
         <w:rPr>
           <w:rStyle w:val="VerbatimChar"/>
         </w:rPr>
-        <w:t>Codigo en bloque</w:t>
-      </w:r>
+        <w:t>Codigo</w:t>
+      </w:r>
+      <w:proofErr w:type="spellEnd"/>
+      <w:r>
+        <w:rPr>
+          <w:rStyle w:val="VerbatimChar"/>
+        </w:rPr>
+        <w:t xml:space="preserve"> </w:t>
+      </w:r>
+      <w:proofErr w:type="spellStart"/>
+      <w:r>
+        <w:rPr>
+          <w:rStyle w:val="VerbatimChar"/>
+        </w:rPr>
+        <w:t>en</w:t>
+      </w:r>
+      <w:proofErr w:type="spellEnd"/>
+      <w:r>
+        <w:rPr>
+          <w:rStyle w:val="VerbatimChar"/>
+        </w:rPr>
+        <w:t xml:space="preserve"> </w:t>
+      </w:r>
+      <w:proofErr w:type="spellStart"/>
+      <w:r>
+        <w:rPr>
+          <w:rStyle w:val="VerbatimChar"/>
+        </w:rPr>
+        <w:t>bloque</w:t>
+      </w:r>
+      <w:proofErr w:type="spellEnd"/>
     </w:p>
     <w:p>
       <w:pPr>
@@ -347,7 +384,7 @@
     <w:p>
       <w:r>
         <w:pict w14:anchorId="1BC63627">
-          <v:rect id="_x0000_i1025" style="width:0;height:1.5pt" o:hralign="center" o:hrstd="t" o:hr="t"/>
+          <v:rect id="_x0000_i1025" style="width:0;height:1.5pt" o:hralign="center" o:bullet="t" o:hrstd="t" o:hr="t"/>
         </w:pict>
       </w:r>
       <w:bookmarkEnd w:id="0"/>
@@ -356,6 +393,38 @@
       <w:bookmarkEnd w:id="3"/>
       <w:bookmarkEnd w:id="4"/>
       <w:bookmarkEnd w:id="5"/>
+    </w:p>
+    <w:p>
+      <w:pPr>
+        <w:keepNext/>
+      </w:pPr>
+    </w:p>
+    <w:p>
+      <w:pPr>
+        <w:pStyle w:val="ImageCaption"/>
+        <w:rPr>
+          <w:noProof/>
+        </w:rPr>
+      </w:pPr>
+      <w:r>
+        <w:t xml:space="preserve">Figure </w:t>
+      </w:r>
+      <w:fldSimple w:instr=" SEQ Figure \* ARABIC ">
+        <w:r>
+          <w:rPr>
+            <w:noProof/>
+          </w:rPr>
+          <w:t>1</w:t>
+        </w:r>
+      </w:fldSimple>
+    </w:p>
+    <w:p>
+      <w:pPr>
+        <w:pStyle w:val="Callout"/>
+      </w:pPr>
+      <w:r>
+        <w:t>Callout en md</w:t>
+      </w:r>
     </w:p>
     <w:sectPr>
       <w:footnotePr>
@@ -1522,6 +1591,14 @@
   <w:style w:type="paragraph" w:customStyle="1" w:styleId="ImageCaption">
     <w:name w:val="Image Caption"/>
     <w:basedOn w:val="Descripcin"/>
+    <w:rsid w:val="00C9610E"/>
+    <w:pPr>
+      <w:jc w:val="center"/>
+    </w:pPr>
+    <w:rPr>
+      <w:rFonts w:ascii="Tenorite" w:hAnsi="Tenorite"/>
+      <w:i w:val="0"/>
+    </w:rPr>
   </w:style>
   <w:style w:type="paragraph" w:customStyle="1" w:styleId="Figure">
     <w:name w:val="Figure"/>
@@ -1888,6 +1965,25 @@
     <w:rPr>
       <w:i/>
       <w:iCs/>
+    </w:rPr>
+  </w:style>
+  <w:style w:type="paragraph" w:customStyle="1" w:styleId="Callout">
+    <w:name w:val="Callout"/>
+    <w:basedOn w:val="ImageCaption"/>
+    <w:qFormat/>
+    <w:rsid w:val="002F63FF"/>
+    <w:pPr>
+      <w:pBdr>
+        <w:top w:val="single" w:sz="4" w:space="1" w:color="auto"/>
+        <w:left w:val="single" w:sz="4" w:space="4" w:color="auto"/>
+        <w:bottom w:val="single" w:sz="4" w:space="1" w:color="auto"/>
+        <w:right w:val="single" w:sz="4" w:space="4" w:color="auto"/>
+      </w:pBdr>
+      <w:shd w:val="solid" w:color="FAE2D5" w:themeColor="accent2" w:themeTint="33" w:fill="auto"/>
+      <w:jc w:val="left"/>
+    </w:pPr>
+    <w:rPr>
+      <w:noProof/>
     </w:rPr>
   </w:style>
 </w:styles>

</xml_diff>

<commit_message>
AL FIN FUNCIONAN LAS TABLAS
En proceso de poder convertir a PDF
</commit_message>
<xml_diff>
--- a/reference.docx
+++ b/reference.docx
@@ -147,15 +147,44 @@
         <w:pStyle w:val="Textoindependiente"/>
       </w:pPr>
       <w:r>
-        <w:t>[^Footnote] - Bullet points - Dos</w:t>
+        <w:t xml:space="preserve">[^Footnote] </w:t>
       </w:r>
     </w:p>
     <w:p>
       <w:pPr>
+        <w:pStyle w:val="Textoindependiente"/>
+        <w:numPr>
+          <w:ilvl w:val="0"/>
+          <w:numId w:val="4"/>
+        </w:numPr>
+      </w:pPr>
+      <w:r>
+        <w:t xml:space="preserve">Bullet points </w:t>
+      </w:r>
+    </w:p>
+    <w:p>
+      <w:pPr>
+        <w:pStyle w:val="Textoindependiente"/>
+        <w:numPr>
+          <w:ilvl w:val="0"/>
+          <w:numId w:val="4"/>
+        </w:numPr>
+      </w:pPr>
+      <w:r>
+        <w:t>Dos</w:t>
+      </w:r>
+    </w:p>
+    <w:p>
+      <w:pPr>
+        <w:pStyle w:val="Textoindependiente"/>
+      </w:pPr>
+    </w:p>
+    <w:p>
+      <w:pPr>
         <w:pStyle w:val="Compact"/>
         <w:numPr>
           <w:ilvl w:val="0"/>
-          <w:numId w:val="2"/>
+          <w:numId w:val="5"/>
         </w:numPr>
       </w:pPr>
       <w:proofErr w:type="spellStart"/>
@@ -169,7 +198,7 @@
         <w:pStyle w:val="Compact"/>
         <w:numPr>
           <w:ilvl w:val="0"/>
-          <w:numId w:val="2"/>
+          <w:numId w:val="5"/>
         </w:numPr>
       </w:pPr>
       <w:proofErr w:type="spellStart"/>
@@ -191,17 +220,27 @@
         </w:rPr>
       </w:pPr>
     </w:p>
+    <w:p>
+      <w:pPr>
+        <w:pStyle w:val="Compact"/>
+        <w:rPr>
+          <w:rStyle w:val="CitaHTML"/>
+          <w:i w:val="0"/>
+          <w:iCs w:val="0"/>
+        </w:rPr>
+      </w:pPr>
+    </w:p>
     <w:tbl>
       <w:tblPr>
         <w:tblStyle w:val="Table"/>
-        <w:tblW w:w="9054" w:type="dxa"/>
+        <w:tblW w:w="5000" w:type="pct"/>
         <w:tblLayout w:type="fixed"/>
         <w:tblLook w:val="0020" w:firstRow="1" w:lastRow="0" w:firstColumn="0" w:lastColumn="0" w:noHBand="0" w:noVBand="0"/>
       </w:tblPr>
       <w:tblGrid>
-        <w:gridCol w:w="3018"/>
-        <w:gridCol w:w="3018"/>
-        <w:gridCol w:w="3018"/>
+        <w:gridCol w:w="2059"/>
+        <w:gridCol w:w="2059"/>
+        <w:gridCol w:w="6178"/>
       </w:tblGrid>
       <w:tr>
         <w:trPr>
@@ -210,7 +249,7 @@
         </w:trPr>
         <w:tc>
           <w:tcPr>
-            <w:tcW w:w="3018" w:type="dxa"/>
+            <w:tcW w:w="1000" w:type="pct"/>
           </w:tcPr>
           <w:p>
             <w:pPr>
@@ -223,7 +262,7 @@
         </w:tc>
         <w:tc>
           <w:tcPr>
-            <w:tcW w:w="3018" w:type="dxa"/>
+            <w:tcW w:w="1000" w:type="pct"/>
           </w:tcPr>
           <w:p>
             <w:pPr>
@@ -236,7 +275,7 @@
         </w:tc>
         <w:tc>
           <w:tcPr>
-            <w:tcW w:w="3018" w:type="dxa"/>
+            <w:tcW w:w="3000" w:type="pct"/>
           </w:tcPr>
           <w:p>
             <w:pPr>
@@ -261,7 +300,7 @@
       <w:tr>
         <w:tc>
           <w:tcPr>
-            <w:tcW w:w="3018" w:type="dxa"/>
+            <w:tcW w:w="1000" w:type="pct"/>
           </w:tcPr>
           <w:p>
             <w:pPr>
@@ -279,7 +318,7 @@
         </w:tc>
         <w:tc>
           <w:tcPr>
-            <w:tcW w:w="3018" w:type="dxa"/>
+            <w:tcW w:w="1000" w:type="pct"/>
           </w:tcPr>
           <w:p>
             <w:pPr>
@@ -292,7 +331,7 @@
         </w:tc>
         <w:tc>
           <w:tcPr>
-            <w:tcW w:w="3018" w:type="dxa"/>
+            <w:tcW w:w="3000" w:type="pct"/>
           </w:tcPr>
           <w:p>
             <w:pPr>
@@ -426,11 +465,6 @@
     </w:p>
     <w:p>
       <w:pPr>
-        <w:keepNext/>
-      </w:pPr>
-    </w:p>
-    <w:p>
-      <w:pPr>
         <w:pStyle w:val="ImageCaption"/>
         <w:rPr>
           <w:noProof/>
@@ -475,8 +509,9 @@
         <w:numRestart w:val="eachSect"/>
       </w:footnotePr>
       <w:pgSz w:w="12240" w:h="15840"/>
-      <w:pgMar w:top="1417" w:right="1701" w:bottom="1417" w:left="1701" w:header="720" w:footer="720" w:gutter="0"/>
+      <w:pgMar w:top="1440" w:right="1080" w:bottom="1440" w:left="1080" w:header="720" w:footer="720" w:gutter="0"/>
       <w:cols w:space="720"/>
+      <w:docGrid w:linePitch="326"/>
     </w:sectPr>
   </w:body>
 </w:document>
@@ -866,6 +901,208 @@
       </w:pPr>
     </w:lvl>
   </w:abstractNum>
+  <w:abstractNum w:abstractNumId="3" w15:restartNumberingAfterBreak="0">
+    <w:nsid w:val="181E7F0F"/>
+    <w:multiLevelType w:val="hybridMultilevel"/>
+    <w:tmpl w:val="5DACEC68"/>
+    <w:lvl w:ilvl="0" w:tplc="240A000F">
+      <w:start w:val="1"/>
+      <w:numFmt w:val="decimal"/>
+      <w:lvlText w:val="%1."/>
+      <w:lvlJc w:val="left"/>
+      <w:pPr>
+        <w:ind w:left="720" w:hanging="360"/>
+      </w:pPr>
+      <w:rPr>
+        <w:rFonts w:hint="default"/>
+      </w:rPr>
+    </w:lvl>
+    <w:lvl w:ilvl="1" w:tplc="240A0019" w:tentative="1">
+      <w:start w:val="1"/>
+      <w:numFmt w:val="lowerLetter"/>
+      <w:lvlText w:val="%2."/>
+      <w:lvlJc w:val="left"/>
+      <w:pPr>
+        <w:ind w:left="1440" w:hanging="360"/>
+      </w:pPr>
+    </w:lvl>
+    <w:lvl w:ilvl="2" w:tplc="240A001B" w:tentative="1">
+      <w:start w:val="1"/>
+      <w:numFmt w:val="lowerRoman"/>
+      <w:lvlText w:val="%3."/>
+      <w:lvlJc w:val="right"/>
+      <w:pPr>
+        <w:ind w:left="2160" w:hanging="180"/>
+      </w:pPr>
+    </w:lvl>
+    <w:lvl w:ilvl="3" w:tplc="240A000F" w:tentative="1">
+      <w:start w:val="1"/>
+      <w:numFmt w:val="decimal"/>
+      <w:lvlText w:val="%4."/>
+      <w:lvlJc w:val="left"/>
+      <w:pPr>
+        <w:ind w:left="2880" w:hanging="360"/>
+      </w:pPr>
+    </w:lvl>
+    <w:lvl w:ilvl="4" w:tplc="240A0019" w:tentative="1">
+      <w:start w:val="1"/>
+      <w:numFmt w:val="lowerLetter"/>
+      <w:lvlText w:val="%5."/>
+      <w:lvlJc w:val="left"/>
+      <w:pPr>
+        <w:ind w:left="3600" w:hanging="360"/>
+      </w:pPr>
+    </w:lvl>
+    <w:lvl w:ilvl="5" w:tplc="240A001B" w:tentative="1">
+      <w:start w:val="1"/>
+      <w:numFmt w:val="lowerRoman"/>
+      <w:lvlText w:val="%6."/>
+      <w:lvlJc w:val="right"/>
+      <w:pPr>
+        <w:ind w:left="4320" w:hanging="180"/>
+      </w:pPr>
+    </w:lvl>
+    <w:lvl w:ilvl="6" w:tplc="240A000F" w:tentative="1">
+      <w:start w:val="1"/>
+      <w:numFmt w:val="decimal"/>
+      <w:lvlText w:val="%7."/>
+      <w:lvlJc w:val="left"/>
+      <w:pPr>
+        <w:ind w:left="5040" w:hanging="360"/>
+      </w:pPr>
+    </w:lvl>
+    <w:lvl w:ilvl="7" w:tplc="240A0019" w:tentative="1">
+      <w:start w:val="1"/>
+      <w:numFmt w:val="lowerLetter"/>
+      <w:lvlText w:val="%8."/>
+      <w:lvlJc w:val="left"/>
+      <w:pPr>
+        <w:ind w:left="5760" w:hanging="360"/>
+      </w:pPr>
+    </w:lvl>
+    <w:lvl w:ilvl="8" w:tplc="240A001B" w:tentative="1">
+      <w:start w:val="1"/>
+      <w:numFmt w:val="lowerRoman"/>
+      <w:lvlText w:val="%9."/>
+      <w:lvlJc w:val="right"/>
+      <w:pPr>
+        <w:ind w:left="6480" w:hanging="180"/>
+      </w:pPr>
+    </w:lvl>
+  </w:abstractNum>
+  <w:abstractNum w:abstractNumId="4" w15:restartNumberingAfterBreak="0">
+    <w:nsid w:val="3A5D3AE4"/>
+    <w:multiLevelType w:val="hybridMultilevel"/>
+    <w:tmpl w:val="7AA6A386"/>
+    <w:lvl w:ilvl="0" w:tplc="7B88942A">
+      <w:start w:val="4"/>
+      <w:numFmt w:val="bullet"/>
+      <w:lvlText w:val="-"/>
+      <w:lvlJc w:val="left"/>
+      <w:pPr>
+        <w:ind w:left="720" w:hanging="360"/>
+      </w:pPr>
+      <w:rPr>
+        <w:rFonts w:ascii="Tenorite" w:eastAsiaTheme="minorHAnsi" w:hAnsi="Tenorite" w:cstheme="minorBidi" w:hint="default"/>
+      </w:rPr>
+    </w:lvl>
+    <w:lvl w:ilvl="1" w:tplc="240A0003" w:tentative="1">
+      <w:start w:val="1"/>
+      <w:numFmt w:val="bullet"/>
+      <w:lvlText w:val="o"/>
+      <w:lvlJc w:val="left"/>
+      <w:pPr>
+        <w:ind w:left="1440" w:hanging="360"/>
+      </w:pPr>
+      <w:rPr>
+        <w:rFonts w:ascii="Courier New" w:hAnsi="Courier New" w:cs="Courier New" w:hint="default"/>
+      </w:rPr>
+    </w:lvl>
+    <w:lvl w:ilvl="2" w:tplc="240A0005" w:tentative="1">
+      <w:start w:val="1"/>
+      <w:numFmt w:val="bullet"/>
+      <w:lvlText w:val=""/>
+      <w:lvlJc w:val="left"/>
+      <w:pPr>
+        <w:ind w:left="2160" w:hanging="360"/>
+      </w:pPr>
+      <w:rPr>
+        <w:rFonts w:ascii="Wingdings" w:hAnsi="Wingdings" w:hint="default"/>
+      </w:rPr>
+    </w:lvl>
+    <w:lvl w:ilvl="3" w:tplc="240A0001" w:tentative="1">
+      <w:start w:val="1"/>
+      <w:numFmt w:val="bullet"/>
+      <w:lvlText w:val=""/>
+      <w:lvlJc w:val="left"/>
+      <w:pPr>
+        <w:ind w:left="2880" w:hanging="360"/>
+      </w:pPr>
+      <w:rPr>
+        <w:rFonts w:ascii="Symbol" w:hAnsi="Symbol" w:hint="default"/>
+      </w:rPr>
+    </w:lvl>
+    <w:lvl w:ilvl="4" w:tplc="240A0003" w:tentative="1">
+      <w:start w:val="1"/>
+      <w:numFmt w:val="bullet"/>
+      <w:lvlText w:val="o"/>
+      <w:lvlJc w:val="left"/>
+      <w:pPr>
+        <w:ind w:left="3600" w:hanging="360"/>
+      </w:pPr>
+      <w:rPr>
+        <w:rFonts w:ascii="Courier New" w:hAnsi="Courier New" w:cs="Courier New" w:hint="default"/>
+      </w:rPr>
+    </w:lvl>
+    <w:lvl w:ilvl="5" w:tplc="240A0005" w:tentative="1">
+      <w:start w:val="1"/>
+      <w:numFmt w:val="bullet"/>
+      <w:lvlText w:val=""/>
+      <w:lvlJc w:val="left"/>
+      <w:pPr>
+        <w:ind w:left="4320" w:hanging="360"/>
+      </w:pPr>
+      <w:rPr>
+        <w:rFonts w:ascii="Wingdings" w:hAnsi="Wingdings" w:hint="default"/>
+      </w:rPr>
+    </w:lvl>
+    <w:lvl w:ilvl="6" w:tplc="240A0001" w:tentative="1">
+      <w:start w:val="1"/>
+      <w:numFmt w:val="bullet"/>
+      <w:lvlText w:val=""/>
+      <w:lvlJc w:val="left"/>
+      <w:pPr>
+        <w:ind w:left="5040" w:hanging="360"/>
+      </w:pPr>
+      <w:rPr>
+        <w:rFonts w:ascii="Symbol" w:hAnsi="Symbol" w:hint="default"/>
+      </w:rPr>
+    </w:lvl>
+    <w:lvl w:ilvl="7" w:tplc="240A0003" w:tentative="1">
+      <w:start w:val="1"/>
+      <w:numFmt w:val="bullet"/>
+      <w:lvlText w:val="o"/>
+      <w:lvlJc w:val="left"/>
+      <w:pPr>
+        <w:ind w:left="5760" w:hanging="360"/>
+      </w:pPr>
+      <w:rPr>
+        <w:rFonts w:ascii="Courier New" w:hAnsi="Courier New" w:cs="Courier New" w:hint="default"/>
+      </w:rPr>
+    </w:lvl>
+    <w:lvl w:ilvl="8" w:tplc="240A0005" w:tentative="1">
+      <w:start w:val="1"/>
+      <w:numFmt w:val="bullet"/>
+      <w:lvlText w:val=""/>
+      <w:lvlJc w:val="left"/>
+      <w:pPr>
+        <w:ind w:left="6480" w:hanging="360"/>
+      </w:pPr>
+      <w:rPr>
+        <w:rFonts w:ascii="Wingdings" w:hAnsi="Wingdings" w:hint="default"/>
+      </w:rPr>
+    </w:lvl>
+  </w:abstractNum>
   <w:num w:numId="1" w16cid:durableId="854924861">
     <w:abstractNumId w:val="0"/>
   </w:num>
@@ -901,6 +1138,12 @@
   </w:num>
   <w:num w:numId="3" w16cid:durableId="1225068439">
     <w:abstractNumId w:val="1"/>
+  </w:num>
+  <w:num w:numId="4" w16cid:durableId="1295524260">
+    <w:abstractNumId w:val="4"/>
+  </w:num>
+  <w:num w:numId="5" w16cid:durableId="2009364465">
+    <w:abstractNumId w:val="3"/>
   </w:num>
 </w:numbering>
 </file>
@@ -1376,6 +1619,7 @@
   <w:style w:type="character" w:default="1" w:styleId="Fuentedeprrafopredeter">
     <w:name w:val="Default Paragraph Font"/>
     <w:uiPriority w:val="1"/>
+    <w:semiHidden/>
     <w:unhideWhenUsed/>
   </w:style>
   <w:style w:type="table" w:default="1" w:styleId="Tablanormal">
@@ -1713,7 +1957,10 @@
     <w:semiHidden/>
     <w:unhideWhenUsed/>
     <w:qFormat/>
-    <w:rsid w:val="00376B0C"/>
+    <w:rsid w:val="004963A7"/>
+    <w:pPr>
+      <w:jc w:val="center"/>
+    </w:pPr>
     <w:tblPr>
       <w:tblBorders>
         <w:top w:val="single" w:sz="4" w:space="0" w:color="auto"/>
@@ -1725,7 +1972,8 @@
       </w:tblBorders>
     </w:tblPr>
     <w:tcPr>
-      <w:vAlign w:val="bottom"/>
+      <w:noWrap/>
+      <w:vAlign w:val="center"/>
     </w:tcPr>
     <w:tblStylePr w:type="firstRow">
       <w:pPr>
@@ -2248,6 +2496,24 @@
       <w:color w:val="2B579A"/>
       <w:shd w:val="clear" w:color="auto" w:fill="E1DFDD"/>
     </w:rPr>
+  </w:style>
+  <w:style w:type="table" w:styleId="Tablaconcuadrcula">
+    <w:name w:val="Table Grid"/>
+    <w:basedOn w:val="Tablanormal"/>
+    <w:rsid w:val="007C45E7"/>
+    <w:pPr>
+      <w:spacing w:after="0"/>
+    </w:pPr>
+    <w:tblPr>
+      <w:tblBorders>
+        <w:top w:val="single" w:sz="4" w:space="0" w:color="auto"/>
+        <w:left w:val="single" w:sz="4" w:space="0" w:color="auto"/>
+        <w:bottom w:val="single" w:sz="4" w:space="0" w:color="auto"/>
+        <w:right w:val="single" w:sz="4" w:space="0" w:color="auto"/>
+        <w:insideH w:val="single" w:sz="4" w:space="0" w:color="auto"/>
+        <w:insideV w:val="single" w:sz="4" w:space="0" w:color="auto"/>
+      </w:tblBorders>
+    </w:tblPr>
   </w:style>
 </w:styles>
 </file>

</xml_diff>